<commit_message>
updated the flow charts
</commit_message>
<xml_diff>
--- a/Designs.docx
+++ b/Designs.docx
@@ -220,6 +220,449 @@
           <w:bCs/>
         </w:rPr>
         <w:t>VICMAK GAS SUPPLIERS</w:t>
+      </w:r>
+    </w:p>
+    <w:p>
+      <w:pPr>
+        <w:pStyle w:val="Normal"/>
+        <w:jc w:val="center"/>
+        <w:rPr>
+          <w:b/>
+          <w:b/>
+          <w:bCs/>
+        </w:rPr>
+      </w:pPr>
+      <w:r>
+        <w:rPr/>
+        <w:drawing>
+          <wp:anchor behindDoc="0" distT="0" distB="0" distL="0" distR="0" simplePos="0" locked="0" layoutInCell="1" allowOverlap="1" relativeHeight="43">
+            <wp:simplePos x="0" y="0"/>
+            <wp:positionH relativeFrom="column">
+              <wp:posOffset>2771140</wp:posOffset>
+            </wp:positionH>
+            <wp:positionV relativeFrom="paragraph">
+              <wp:posOffset>64770</wp:posOffset>
+            </wp:positionV>
+            <wp:extent cx="1450975" cy="2613025"/>
+            <wp:effectExtent l="0" t="0" r="0" b="0"/>
+            <wp:wrapSquare wrapText="largest"/>
+            <wp:docPr id="1" name="Image21" descr=""/>
+            <wp:cNvGraphicFramePr>
+              <a:graphicFrameLocks xmlns:a="http://schemas.openxmlformats.org/drawingml/2006/main" noChangeAspect="1"/>
+            </wp:cNvGraphicFramePr>
+            <a:graphic xmlns:a="http://schemas.openxmlformats.org/drawingml/2006/main">
+              <a:graphicData uri="http://schemas.openxmlformats.org/drawingml/2006/picture">
+                <pic:pic xmlns:pic="http://schemas.openxmlformats.org/drawingml/2006/picture">
+                  <pic:nvPicPr>
+                    <pic:cNvPr id="1" name="Image21" descr=""/>
+                    <pic:cNvPicPr>
+                      <a:picLocks noChangeAspect="1" noChangeArrowheads="1"/>
+                    </pic:cNvPicPr>
+                  </pic:nvPicPr>
+                  <pic:blipFill>
+                    <a:blip r:embed="rId2"/>
+                    <a:stretch>
+                      <a:fillRect/>
+                    </a:stretch>
+                  </pic:blipFill>
+                  <pic:spPr bwMode="auto">
+                    <a:xfrm>
+                      <a:off x="0" y="0"/>
+                      <a:ext cx="1450975" cy="2613025"/>
+                    </a:xfrm>
+                    <a:prstGeom prst="rect">
+                      <a:avLst/>
+                    </a:prstGeom>
+                  </pic:spPr>
+                </pic:pic>
+              </a:graphicData>
+            </a:graphic>
+          </wp:anchor>
+        </w:drawing>
+      </w:r>
+    </w:p>
+    <w:p>
+      <w:pPr>
+        <w:pStyle w:val="Normal"/>
+        <w:jc w:val="center"/>
+        <w:rPr>
+          <w:b/>
+          <w:b/>
+          <w:bCs/>
+        </w:rPr>
+      </w:pPr>
+      <w:r>
+        <w:rPr/>
+        <w:drawing>
+          <wp:anchor behindDoc="0" distT="0" distB="0" distL="0" distR="0" simplePos="0" locked="0" layoutInCell="1" allowOverlap="1" relativeHeight="41">
+            <wp:simplePos x="0" y="0"/>
+            <wp:positionH relativeFrom="column">
+              <wp:posOffset>-10795</wp:posOffset>
+            </wp:positionH>
+            <wp:positionV relativeFrom="paragraph">
+              <wp:posOffset>174625</wp:posOffset>
+            </wp:positionV>
+            <wp:extent cx="1870075" cy="3227705"/>
+            <wp:effectExtent l="0" t="0" r="0" b="0"/>
+            <wp:wrapSquare wrapText="largest"/>
+            <wp:docPr id="2" name="Image19" descr=""/>
+            <wp:cNvGraphicFramePr>
+              <a:graphicFrameLocks xmlns:a="http://schemas.openxmlformats.org/drawingml/2006/main" noChangeAspect="1"/>
+            </wp:cNvGraphicFramePr>
+            <a:graphic xmlns:a="http://schemas.openxmlformats.org/drawingml/2006/main">
+              <a:graphicData uri="http://schemas.openxmlformats.org/drawingml/2006/picture">
+                <pic:pic xmlns:pic="http://schemas.openxmlformats.org/drawingml/2006/picture">
+                  <pic:nvPicPr>
+                    <pic:cNvPr id="2" name="Image19" descr=""/>
+                    <pic:cNvPicPr>
+                      <a:picLocks noChangeAspect="1" noChangeArrowheads="1"/>
+                    </pic:cNvPicPr>
+                  </pic:nvPicPr>
+                  <pic:blipFill>
+                    <a:blip r:embed="rId3"/>
+                    <a:stretch>
+                      <a:fillRect/>
+                    </a:stretch>
+                  </pic:blipFill>
+                  <pic:spPr bwMode="auto">
+                    <a:xfrm>
+                      <a:off x="0" y="0"/>
+                      <a:ext cx="1870075" cy="3227705"/>
+                    </a:xfrm>
+                    <a:prstGeom prst="rect">
+                      <a:avLst/>
+                    </a:prstGeom>
+                  </pic:spPr>
+                </pic:pic>
+              </a:graphicData>
+            </a:graphic>
+          </wp:anchor>
+        </w:drawing>
+      </w:r>
+    </w:p>
+    <w:p>
+      <w:pPr>
+        <w:pStyle w:val="Normal"/>
+        <w:jc w:val="center"/>
+        <w:rPr>
+          <w:b/>
+          <w:b/>
+          <w:bCs/>
+        </w:rPr>
+      </w:pPr>
+      <w:r>
+        <w:rPr/>
+        <w:drawing>
+          <wp:anchor behindDoc="0" distT="0" distB="0" distL="0" distR="0" simplePos="0" locked="0" layoutInCell="1" allowOverlap="1" relativeHeight="42">
+            <wp:simplePos x="0" y="0"/>
+            <wp:positionH relativeFrom="column">
+              <wp:posOffset>4283710</wp:posOffset>
+            </wp:positionH>
+            <wp:positionV relativeFrom="paragraph">
+              <wp:posOffset>99695</wp:posOffset>
+            </wp:positionV>
+            <wp:extent cx="1646555" cy="3032760"/>
+            <wp:effectExtent l="0" t="0" r="0" b="0"/>
+            <wp:wrapSquare wrapText="largest"/>
+            <wp:docPr id="3" name="Image20" descr=""/>
+            <wp:cNvGraphicFramePr>
+              <a:graphicFrameLocks xmlns:a="http://schemas.openxmlformats.org/drawingml/2006/main" noChangeAspect="1"/>
+            </wp:cNvGraphicFramePr>
+            <a:graphic xmlns:a="http://schemas.openxmlformats.org/drawingml/2006/main">
+              <a:graphicData uri="http://schemas.openxmlformats.org/drawingml/2006/picture">
+                <pic:pic xmlns:pic="http://schemas.openxmlformats.org/drawingml/2006/picture">
+                  <pic:nvPicPr>
+                    <pic:cNvPr id="3" name="Image20" descr=""/>
+                    <pic:cNvPicPr>
+                      <a:picLocks noChangeAspect="1" noChangeArrowheads="1"/>
+                    </pic:cNvPicPr>
+                  </pic:nvPicPr>
+                  <pic:blipFill>
+                    <a:blip r:embed="rId4"/>
+                    <a:stretch>
+                      <a:fillRect/>
+                    </a:stretch>
+                  </pic:blipFill>
+                  <pic:spPr bwMode="auto">
+                    <a:xfrm>
+                      <a:off x="0" y="0"/>
+                      <a:ext cx="1646555" cy="3032760"/>
+                    </a:xfrm>
+                    <a:prstGeom prst="rect">
+                      <a:avLst/>
+                    </a:prstGeom>
+                  </pic:spPr>
+                </pic:pic>
+              </a:graphicData>
+            </a:graphic>
+          </wp:anchor>
+        </w:drawing>
+      </w:r>
+    </w:p>
+    <w:p>
+      <w:pPr>
+        <w:pStyle w:val="Normal"/>
+        <w:jc w:val="center"/>
+        <w:rPr>
+          <w:b/>
+          <w:b/>
+          <w:bCs/>
+        </w:rPr>
+      </w:pPr>
+      <w:r>
+        <w:rPr/>
+      </w:r>
+    </w:p>
+    <w:p>
+      <w:pPr>
+        <w:pStyle w:val="Normal"/>
+        <w:jc w:val="center"/>
+        <w:rPr>
+          <w:b/>
+          <w:b/>
+          <w:bCs/>
+        </w:rPr>
+      </w:pPr>
+      <w:r>
+        <w:rPr/>
+      </w:r>
+    </w:p>
+    <w:p>
+      <w:pPr>
+        <w:pStyle w:val="Normal"/>
+        <w:jc w:val="center"/>
+        <w:rPr>
+          <w:b/>
+          <w:b/>
+          <w:bCs/>
+        </w:rPr>
+      </w:pPr>
+      <w:r>
+        <w:rPr/>
+      </w:r>
+    </w:p>
+    <w:p>
+      <w:pPr>
+        <w:pStyle w:val="Normal"/>
+        <w:jc w:val="center"/>
+        <w:rPr>
+          <w:b/>
+          <w:b/>
+          <w:bCs/>
+        </w:rPr>
+      </w:pPr>
+      <w:r>
+        <w:rPr/>
+      </w:r>
+    </w:p>
+    <w:p>
+      <w:pPr>
+        <w:pStyle w:val="Normal"/>
+        <w:jc w:val="center"/>
+        <w:rPr>
+          <w:b/>
+          <w:b/>
+          <w:bCs/>
+        </w:rPr>
+      </w:pPr>
+      <w:r>
+        <w:rPr/>
+      </w:r>
+    </w:p>
+    <w:p>
+      <w:pPr>
+        <w:pStyle w:val="Normal"/>
+        <w:jc w:val="center"/>
+        <w:rPr>
+          <w:b/>
+          <w:b/>
+          <w:bCs/>
+        </w:rPr>
+      </w:pPr>
+      <w:r>
+        <w:rPr/>
+      </w:r>
+    </w:p>
+    <w:p>
+      <w:pPr>
+        <w:pStyle w:val="Normal"/>
+        <w:jc w:val="center"/>
+        <w:rPr>
+          <w:b/>
+          <w:b/>
+          <w:bCs/>
+        </w:rPr>
+      </w:pPr>
+      <w:r>
+        <w:rPr/>
+      </w:r>
+    </w:p>
+    <w:p>
+      <w:pPr>
+        <w:pStyle w:val="Normal"/>
+        <w:jc w:val="center"/>
+        <w:rPr>
+          <w:b/>
+          <w:b/>
+          <w:bCs/>
+        </w:rPr>
+      </w:pPr>
+      <w:r>
+        <w:rPr/>
+      </w:r>
+    </w:p>
+    <w:p>
+      <w:pPr>
+        <w:pStyle w:val="Normal"/>
+        <w:jc w:val="center"/>
+        <w:rPr>
+          <w:b/>
+          <w:b/>
+          <w:bCs/>
+        </w:rPr>
+      </w:pPr>
+      <w:r>
+        <w:rPr/>
+      </w:r>
+    </w:p>
+    <w:p>
+      <w:pPr>
+        <w:pStyle w:val="Normal"/>
+        <w:jc w:val="center"/>
+        <w:rPr>
+          <w:b/>
+          <w:b/>
+          <w:bCs/>
+        </w:rPr>
+      </w:pPr>
+      <w:r>
+        <w:rPr/>
+      </w:r>
+    </w:p>
+    <w:p>
+      <w:pPr>
+        <w:pStyle w:val="Normal"/>
+        <w:jc w:val="center"/>
+        <w:rPr>
+          <w:b/>
+          <w:b/>
+          <w:bCs/>
+        </w:rPr>
+      </w:pPr>
+      <w:r>
+        <w:rPr/>
+      </w:r>
+    </w:p>
+    <w:p>
+      <w:pPr>
+        <w:pStyle w:val="Normal"/>
+        <w:jc w:val="center"/>
+        <w:rPr>
+          <w:b/>
+          <w:b/>
+          <w:bCs/>
+        </w:rPr>
+      </w:pPr>
+      <w:r>
+        <w:rPr/>
+      </w:r>
+    </w:p>
+    <w:p>
+      <w:pPr>
+        <w:pStyle w:val="Normal"/>
+        <w:jc w:val="center"/>
+        <w:rPr>
+          <w:b/>
+          <w:b/>
+          <w:bCs/>
+        </w:rPr>
+      </w:pPr>
+      <w:r>
+        <w:rPr/>
+      </w:r>
+    </w:p>
+    <w:p>
+      <w:pPr>
+        <w:pStyle w:val="Normal"/>
+        <w:jc w:val="center"/>
+        <w:rPr>
+          <w:b/>
+          <w:b/>
+          <w:bCs/>
+        </w:rPr>
+      </w:pPr>
+      <w:r>
+        <w:rPr/>
+      </w:r>
+    </w:p>
+    <w:p>
+      <w:pPr>
+        <w:pStyle w:val="Normal"/>
+        <w:jc w:val="center"/>
+        <w:rPr>
+          <w:b/>
+          <w:b/>
+          <w:bCs/>
+        </w:rPr>
+      </w:pPr>
+      <w:r>
+        <w:rPr/>
+      </w:r>
+    </w:p>
+    <w:p>
+      <w:pPr>
+        <w:pStyle w:val="Normal"/>
+        <w:jc w:val="center"/>
+        <w:rPr>
+          <w:b/>
+          <w:b/>
+          <w:bCs/>
+        </w:rPr>
+      </w:pPr>
+      <w:r>
+        <w:rPr/>
+      </w:r>
+    </w:p>
+    <w:p>
+      <w:pPr>
+        <w:pStyle w:val="Normal"/>
+        <w:jc w:val="center"/>
+        <w:rPr>
+          <w:b/>
+          <w:b/>
+          <w:bCs/>
+        </w:rPr>
+      </w:pPr>
+      <w:r>
+        <w:rPr/>
+      </w:r>
+    </w:p>
+    <w:p>
+      <w:pPr>
+        <w:pStyle w:val="Normal"/>
+        <w:jc w:val="center"/>
+        <w:rPr>
+          <w:b/>
+          <w:b/>
+          <w:bCs/>
+        </w:rPr>
+      </w:pPr>
+      <w:r>
+        <w:rPr/>
+      </w:r>
+    </w:p>
+    <w:p>
+      <w:pPr>
+        <w:pStyle w:val="Normal"/>
+        <w:jc w:val="center"/>
+        <w:rPr>
+          <w:b/>
+          <w:b/>
+          <w:bCs/>
+        </w:rPr>
+      </w:pPr>
+      <w:r>
+        <w:rPr/>
       </w:r>
     </w:p>
     <w:p>
@@ -241,7 +684,7 @@
             <wp:extent cx="1634490" cy="3185160"/>
             <wp:effectExtent l="0" t="0" r="0" b="0"/>
             <wp:wrapSquare wrapText="largest"/>
-            <wp:docPr id="1" name="Image1" descr=""/>
+            <wp:docPr id="4" name="Image1" descr=""/>
             <wp:cNvGraphicFramePr>
               <a:graphicFrameLocks xmlns:a="http://schemas.openxmlformats.org/drawingml/2006/main" noChangeAspect="1"/>
             </wp:cNvGraphicFramePr>
@@ -249,13 +692,13 @@
               <a:graphicData uri="http://schemas.openxmlformats.org/drawingml/2006/picture">
                 <pic:pic xmlns:pic="http://schemas.openxmlformats.org/drawingml/2006/picture">
                   <pic:nvPicPr>
-                    <pic:cNvPr id="1" name="Image1" descr=""/>
+                    <pic:cNvPr id="4" name="Image1" descr=""/>
                     <pic:cNvPicPr>
                       <a:picLocks noChangeAspect="1" noChangeArrowheads="1"/>
                     </pic:cNvPicPr>
                   </pic:nvPicPr>
                   <pic:blipFill>
-                    <a:blip r:embed="rId2"/>
+                    <a:blip r:embed="rId5"/>
                     <a:stretch>
                       <a:fillRect/>
                     </a:stretch>
@@ -286,7 +729,7 @@
             <wp:extent cx="1697990" cy="3215640"/>
             <wp:effectExtent l="0" t="0" r="0" b="0"/>
             <wp:wrapSquare wrapText="largest"/>
-            <wp:docPr id="2" name="Image2" descr=""/>
+            <wp:docPr id="5" name="Image2" descr=""/>
             <wp:cNvGraphicFramePr>
               <a:graphicFrameLocks xmlns:a="http://schemas.openxmlformats.org/drawingml/2006/main" noChangeAspect="1"/>
             </wp:cNvGraphicFramePr>
@@ -294,13 +737,13 @@
               <a:graphicData uri="http://schemas.openxmlformats.org/drawingml/2006/picture">
                 <pic:pic xmlns:pic="http://schemas.openxmlformats.org/drawingml/2006/picture">
                   <pic:nvPicPr>
-                    <pic:cNvPr id="2" name="Image2" descr=""/>
+                    <pic:cNvPr id="5" name="Image2" descr=""/>
                     <pic:cNvPicPr>
                       <a:picLocks noChangeAspect="1" noChangeArrowheads="1"/>
                     </pic:cNvPicPr>
                   </pic:nvPicPr>
                   <pic:blipFill>
-                    <a:blip r:embed="rId3"/>
+                    <a:blip r:embed="rId6"/>
                     <a:stretch>
                       <a:fillRect/>
                     </a:stretch>
@@ -331,7 +774,7 @@
             <wp:extent cx="1686560" cy="3168650"/>
             <wp:effectExtent l="0" t="0" r="0" b="0"/>
             <wp:wrapSquare wrapText="largest"/>
-            <wp:docPr id="3" name="Image3" descr=""/>
+            <wp:docPr id="6" name="Image3" descr=""/>
             <wp:cNvGraphicFramePr>
               <a:graphicFrameLocks xmlns:a="http://schemas.openxmlformats.org/drawingml/2006/main" noChangeAspect="1"/>
             </wp:cNvGraphicFramePr>
@@ -339,13 +782,13 @@
               <a:graphicData uri="http://schemas.openxmlformats.org/drawingml/2006/picture">
                 <pic:pic xmlns:pic="http://schemas.openxmlformats.org/drawingml/2006/picture">
                   <pic:nvPicPr>
-                    <pic:cNvPr id="3" name="Image3" descr=""/>
+                    <pic:cNvPr id="6" name="Image3" descr=""/>
                     <pic:cNvPicPr>
                       <a:picLocks noChangeAspect="1" noChangeArrowheads="1"/>
                     </pic:cNvPicPr>
                   </pic:nvPicPr>
                   <pic:blipFill>
-                    <a:blip r:embed="rId4"/>
+                    <a:blip r:embed="rId7"/>
                     <a:stretch>
                       <a:fillRect/>
                     </a:stretch>
@@ -379,15 +822,15 @@
               <wp:anchor behindDoc="0" distT="0" distB="0" distL="0" distR="0" simplePos="0" locked="0" layoutInCell="1" allowOverlap="1" relativeHeight="3">
                 <wp:simplePos x="0" y="0"/>
                 <wp:positionH relativeFrom="column">
-                  <wp:posOffset>1675765</wp:posOffset>
+                  <wp:posOffset>706120</wp:posOffset>
                 </wp:positionH>
                 <wp:positionV relativeFrom="paragraph">
                   <wp:posOffset>5805805</wp:posOffset>
                 </wp:positionV>
-                <wp:extent cx="423545" cy="203835"/>
+                <wp:extent cx="424180" cy="204470"/>
                 <wp:effectExtent l="0" t="0" r="0" b="0"/>
                 <wp:wrapNone/>
-                <wp:docPr id="4" name="Shape1"/>
+                <wp:docPr id="7" name="Shape1"/>
                 <a:graphic xmlns:a="http://schemas.openxmlformats.org/drawingml/2006/main">
                   <a:graphicData uri="http://schemas.microsoft.com/office/word/2010/wordprocessingShape">
                     <wps:wsp>
@@ -395,7 +838,7 @@
                       <wps:spPr>
                         <a:xfrm>
                           <a:off x="0" y="0"/>
-                          <a:ext cx="423000" cy="203040"/>
+                          <a:ext cx="423720" cy="203760"/>
                         </a:xfrm>
                         <a:custGeom>
                           <a:avLst/>
@@ -463,15 +906,15 @@
               <wp:anchor behindDoc="0" distT="0" distB="0" distL="0" distR="0" simplePos="0" locked="0" layoutInCell="1" allowOverlap="1" relativeHeight="5">
                 <wp:simplePos x="0" y="0"/>
                 <wp:positionH relativeFrom="column">
-                  <wp:posOffset>2943225</wp:posOffset>
+                  <wp:posOffset>706120</wp:posOffset>
                 </wp:positionH>
                 <wp:positionV relativeFrom="paragraph">
                   <wp:posOffset>1353185</wp:posOffset>
                 </wp:positionV>
-                <wp:extent cx="423545" cy="203835"/>
+                <wp:extent cx="424180" cy="204470"/>
                 <wp:effectExtent l="0" t="0" r="0" b="0"/>
                 <wp:wrapNone/>
-                <wp:docPr id="5" name="Shape1_0"/>
+                <wp:docPr id="8" name="Shape1_0"/>
                 <a:graphic xmlns:a="http://schemas.openxmlformats.org/drawingml/2006/main">
                   <a:graphicData uri="http://schemas.microsoft.com/office/word/2010/wordprocessingShape">
                     <wps:wsp>
@@ -479,7 +922,7 @@
                       <wps:spPr>
                         <a:xfrm>
                           <a:off x="0" y="0"/>
-                          <a:ext cx="423000" cy="203040"/>
+                          <a:ext cx="423720" cy="203760"/>
                         </a:xfrm>
                         <a:custGeom>
                           <a:avLst/>
@@ -547,15 +990,15 @@
               <wp:anchor behindDoc="0" distT="0" distB="0" distL="0" distR="0" simplePos="0" locked="0" layoutInCell="1" allowOverlap="1" relativeHeight="10">
                 <wp:simplePos x="0" y="0"/>
                 <wp:positionH relativeFrom="column">
-                  <wp:posOffset>2943225</wp:posOffset>
+                  <wp:posOffset>706120</wp:posOffset>
                 </wp:positionH>
                 <wp:positionV relativeFrom="paragraph">
                   <wp:posOffset>5839460</wp:posOffset>
                 </wp:positionV>
-                <wp:extent cx="423545" cy="203835"/>
+                <wp:extent cx="424180" cy="204470"/>
                 <wp:effectExtent l="0" t="0" r="0" b="0"/>
                 <wp:wrapNone/>
-                <wp:docPr id="6" name="Shape1_2"/>
+                <wp:docPr id="9" name="Shape1_2"/>
                 <a:graphic xmlns:a="http://schemas.openxmlformats.org/drawingml/2006/main">
                   <a:graphicData uri="http://schemas.microsoft.com/office/word/2010/wordprocessingShape">
                     <wps:wsp>
@@ -563,7 +1006,7 @@
                       <wps:spPr>
                         <a:xfrm>
                           <a:off x="0" y="0"/>
-                          <a:ext cx="423000" cy="203040"/>
+                          <a:ext cx="423720" cy="203760"/>
                         </a:xfrm>
                         <a:custGeom>
                           <a:avLst/>
@@ -703,15 +1146,15 @@
               <wp:anchor behindDoc="0" distT="0" distB="0" distL="0" distR="0" simplePos="0" locked="0" layoutInCell="1" allowOverlap="1" relativeHeight="9">
                 <wp:simplePos x="0" y="0"/>
                 <wp:positionH relativeFrom="column">
-                  <wp:posOffset>-2176145</wp:posOffset>
+                  <wp:posOffset>-2025650</wp:posOffset>
                 </wp:positionH>
                 <wp:positionV relativeFrom="paragraph">
                   <wp:posOffset>117475</wp:posOffset>
                 </wp:positionV>
-                <wp:extent cx="423545" cy="203835"/>
+                <wp:extent cx="424180" cy="204470"/>
                 <wp:effectExtent l="0" t="0" r="0" b="0"/>
                 <wp:wrapNone/>
-                <wp:docPr id="7" name="Shape1_1"/>
+                <wp:docPr id="10" name="Shape1_1"/>
                 <a:graphic xmlns:a="http://schemas.openxmlformats.org/drawingml/2006/main">
                   <a:graphicData uri="http://schemas.microsoft.com/office/word/2010/wordprocessingShape">
                     <wps:wsp>
@@ -719,7 +1162,7 @@
                       <wps:spPr>
                         <a:xfrm>
                           <a:off x="0" y="0"/>
-                          <a:ext cx="423000" cy="203040"/>
+                          <a:ext cx="423720" cy="203760"/>
                         </a:xfrm>
                         <a:custGeom>
                           <a:avLst/>
@@ -792,10 +1235,10 @@
                 <wp:positionV relativeFrom="paragraph">
                   <wp:posOffset>138430</wp:posOffset>
                 </wp:positionV>
-                <wp:extent cx="423545" cy="203835"/>
+                <wp:extent cx="424180" cy="204470"/>
                 <wp:effectExtent l="0" t="0" r="0" b="0"/>
                 <wp:wrapNone/>
-                <wp:docPr id="8" name="Shape1_11"/>
+                <wp:docPr id="11" name="Shape1_11"/>
                 <a:graphic xmlns:a="http://schemas.openxmlformats.org/drawingml/2006/main">
                   <a:graphicData uri="http://schemas.microsoft.com/office/word/2010/wordprocessingShape">
                     <wps:wsp>
@@ -803,7 +1246,7 @@
                       <wps:spPr>
                         <a:xfrm>
                           <a:off x="0" y="0"/>
-                          <a:ext cx="423000" cy="203040"/>
+                          <a:ext cx="423720" cy="203760"/>
                         </a:xfrm>
                         <a:custGeom>
                           <a:avLst/>
@@ -1048,7 +1491,7 @@
             <wp:extent cx="1680210" cy="3168650"/>
             <wp:effectExtent l="0" t="0" r="0" b="0"/>
             <wp:wrapSquare wrapText="largest"/>
-            <wp:docPr id="9" name="Image4" descr=""/>
+            <wp:docPr id="12" name="Image4" descr=""/>
             <wp:cNvGraphicFramePr>
               <a:graphicFrameLocks xmlns:a="http://schemas.openxmlformats.org/drawingml/2006/main" noChangeAspect="1"/>
             </wp:cNvGraphicFramePr>
@@ -1056,13 +1499,13 @@
               <a:graphicData uri="http://schemas.openxmlformats.org/drawingml/2006/picture">
                 <pic:pic xmlns:pic="http://schemas.openxmlformats.org/drawingml/2006/picture">
                   <pic:nvPicPr>
-                    <pic:cNvPr id="9" name="Image4" descr=""/>
+                    <pic:cNvPr id="12" name="Image4" descr=""/>
                     <pic:cNvPicPr>
                       <a:picLocks noChangeAspect="1" noChangeArrowheads="1"/>
                     </pic:cNvPicPr>
                   </pic:nvPicPr>
                   <pic:blipFill>
-                    <a:blip r:embed="rId5"/>
+                    <a:blip r:embed="rId8"/>
                     <a:stretch>
                       <a:fillRect/>
                     </a:stretch>
@@ -1093,7 +1536,7 @@
             <wp:extent cx="1808480" cy="3138805"/>
             <wp:effectExtent l="0" t="0" r="0" b="0"/>
             <wp:wrapSquare wrapText="largest"/>
-            <wp:docPr id="10" name="Image5" descr=""/>
+            <wp:docPr id="13" name="Image5" descr=""/>
             <wp:cNvGraphicFramePr>
               <a:graphicFrameLocks xmlns:a="http://schemas.openxmlformats.org/drawingml/2006/main" noChangeAspect="1"/>
             </wp:cNvGraphicFramePr>
@@ -1101,13 +1544,13 @@
               <a:graphicData uri="http://schemas.openxmlformats.org/drawingml/2006/picture">
                 <pic:pic xmlns:pic="http://schemas.openxmlformats.org/drawingml/2006/picture">
                   <pic:nvPicPr>
-                    <pic:cNvPr id="10" name="Image5" descr=""/>
+                    <pic:cNvPr id="13" name="Image5" descr=""/>
                     <pic:cNvPicPr>
                       <a:picLocks noChangeAspect="1" noChangeArrowheads="1"/>
                     </pic:cNvPicPr>
                   </pic:nvPicPr>
                   <pic:blipFill>
-                    <a:blip r:embed="rId6"/>
+                    <a:blip r:embed="rId9"/>
                     <a:stretch>
                       <a:fillRect/>
                     </a:stretch>
@@ -1138,7 +1581,7 @@
             <wp:extent cx="1807845" cy="3119755"/>
             <wp:effectExtent l="0" t="0" r="0" b="0"/>
             <wp:wrapSquare wrapText="largest"/>
-            <wp:docPr id="11" name="Image6" descr=""/>
+            <wp:docPr id="14" name="Image6" descr=""/>
             <wp:cNvGraphicFramePr>
               <a:graphicFrameLocks xmlns:a="http://schemas.openxmlformats.org/drawingml/2006/main" noChangeAspect="1"/>
             </wp:cNvGraphicFramePr>
@@ -1146,13 +1589,13 @@
               <a:graphicData uri="http://schemas.openxmlformats.org/drawingml/2006/picture">
                 <pic:pic xmlns:pic="http://schemas.openxmlformats.org/drawingml/2006/picture">
                   <pic:nvPicPr>
-                    <pic:cNvPr id="11" name="Image6" descr=""/>
+                    <pic:cNvPr id="14" name="Image6" descr=""/>
                     <pic:cNvPicPr>
                       <a:picLocks noChangeAspect="1" noChangeArrowheads="1"/>
                     </pic:cNvPicPr>
                   </pic:nvPicPr>
                   <pic:blipFill>
-                    <a:blip r:embed="rId7"/>
+                    <a:blip r:embed="rId10"/>
                     <a:stretch>
                       <a:fillRect/>
                     </a:stretch>
@@ -1263,10 +1706,10 @@
                 <wp:positionV relativeFrom="paragraph">
                   <wp:posOffset>129540</wp:posOffset>
                 </wp:positionV>
-                <wp:extent cx="423545" cy="203835"/>
+                <wp:extent cx="424180" cy="204470"/>
                 <wp:effectExtent l="0" t="0" r="0" b="0"/>
                 <wp:wrapNone/>
-                <wp:docPr id="12" name="Shape1_13"/>
+                <wp:docPr id="15" name="Shape1_13"/>
                 <a:graphic xmlns:a="http://schemas.openxmlformats.org/drawingml/2006/main">
                   <a:graphicData uri="http://schemas.microsoft.com/office/word/2010/wordprocessingShape">
                     <wps:wsp>
@@ -1274,7 +1717,7 @@
                       <wps:spPr>
                         <a:xfrm>
                           <a:off x="0" y="0"/>
-                          <a:ext cx="423000" cy="203040"/>
+                          <a:ext cx="423720" cy="203760"/>
                         </a:xfrm>
                         <a:custGeom>
                           <a:avLst/>
@@ -1356,10 +1799,10 @@
                 <wp:positionV relativeFrom="paragraph">
                   <wp:posOffset>93980</wp:posOffset>
                 </wp:positionV>
-                <wp:extent cx="423545" cy="203835"/>
+                <wp:extent cx="424180" cy="204470"/>
                 <wp:effectExtent l="0" t="0" r="0" b="0"/>
                 <wp:wrapNone/>
-                <wp:docPr id="13" name="Shape1_12"/>
+                <wp:docPr id="16" name="Shape1_12"/>
                 <a:graphic xmlns:a="http://schemas.openxmlformats.org/drawingml/2006/main">
                   <a:graphicData uri="http://schemas.microsoft.com/office/word/2010/wordprocessingShape">
                     <wps:wsp>
@@ -1367,7 +1810,7 @@
                       <wps:spPr>
                         <a:xfrm>
                           <a:off x="0" y="0"/>
-                          <a:ext cx="423000" cy="203040"/>
+                          <a:ext cx="423720" cy="203760"/>
                         </a:xfrm>
                         <a:custGeom>
                           <a:avLst/>
@@ -1512,10 +1955,10 @@
                 <wp:positionV relativeFrom="paragraph">
                   <wp:posOffset>1057275</wp:posOffset>
                 </wp:positionV>
-                <wp:extent cx="423545" cy="203835"/>
+                <wp:extent cx="424180" cy="204470"/>
                 <wp:effectExtent l="0" t="0" r="0" b="0"/>
                 <wp:wrapNone/>
-                <wp:docPr id="14" name="Shape1_4"/>
+                <wp:docPr id="17" name="Shape1_4"/>
                 <a:graphic xmlns:a="http://schemas.openxmlformats.org/drawingml/2006/main">
                   <a:graphicData uri="http://schemas.microsoft.com/office/word/2010/wordprocessingShape">
                     <wps:wsp>
@@ -1523,7 +1966,7 @@
                       <wps:spPr>
                         <a:xfrm>
                           <a:off x="0" y="0"/>
-                          <a:ext cx="423000" cy="203040"/>
+                          <a:ext cx="423720" cy="203760"/>
                         </a:xfrm>
                         <a:custGeom>
                           <a:avLst/>
@@ -1591,15 +2034,15 @@
               <wp:anchor behindDoc="0" distT="0" distB="0" distL="0" distR="0" simplePos="0" locked="0" layoutInCell="1" allowOverlap="1" relativeHeight="15">
                 <wp:simplePos x="0" y="0"/>
                 <wp:positionH relativeFrom="column">
-                  <wp:posOffset>3305810</wp:posOffset>
+                  <wp:posOffset>2872740</wp:posOffset>
                 </wp:positionH>
                 <wp:positionV relativeFrom="paragraph">
                   <wp:posOffset>1095375</wp:posOffset>
                 </wp:positionV>
-                <wp:extent cx="423545" cy="203835"/>
+                <wp:extent cx="424180" cy="204470"/>
                 <wp:effectExtent l="0" t="0" r="0" b="0"/>
                 <wp:wrapNone/>
-                <wp:docPr id="15" name="Shape1_3"/>
+                <wp:docPr id="18" name="Shape1_3"/>
                 <a:graphic xmlns:a="http://schemas.openxmlformats.org/drawingml/2006/main">
                   <a:graphicData uri="http://schemas.microsoft.com/office/word/2010/wordprocessingShape">
                     <wps:wsp>
@@ -1607,7 +2050,7 @@
                       <wps:spPr>
                         <a:xfrm>
                           <a:off x="0" y="0"/>
-                          <a:ext cx="423000" cy="203040"/>
+                          <a:ext cx="423720" cy="203760"/>
                         </a:xfrm>
                         <a:custGeom>
                           <a:avLst/>
@@ -1681,7 +2124,7 @@
             <wp:extent cx="1506220" cy="2646045"/>
             <wp:effectExtent l="0" t="0" r="0" b="0"/>
             <wp:wrapSquare wrapText="largest"/>
-            <wp:docPr id="16" name="Image7" descr=""/>
+            <wp:docPr id="19" name="Image7" descr=""/>
             <wp:cNvGraphicFramePr>
               <a:graphicFrameLocks xmlns:a="http://schemas.openxmlformats.org/drawingml/2006/main" noChangeAspect="1"/>
             </wp:cNvGraphicFramePr>
@@ -1689,13 +2132,13 @@
               <a:graphicData uri="http://schemas.openxmlformats.org/drawingml/2006/picture">
                 <pic:pic xmlns:pic="http://schemas.openxmlformats.org/drawingml/2006/picture">
                   <pic:nvPicPr>
-                    <pic:cNvPr id="16" name="Image7" descr=""/>
+                    <pic:cNvPr id="19" name="Image7" descr=""/>
                     <pic:cNvPicPr>
                       <a:picLocks noChangeAspect="1" noChangeArrowheads="1"/>
                     </pic:cNvPicPr>
                   </pic:nvPicPr>
                   <pic:blipFill>
-                    <a:blip r:embed="rId8"/>
+                    <a:blip r:embed="rId11"/>
                     <a:stretch>
                       <a:fillRect/>
                     </a:stretch>
@@ -1726,7 +2169,7 @@
             <wp:extent cx="1388745" cy="2682240"/>
             <wp:effectExtent l="0" t="0" r="0" b="0"/>
             <wp:wrapSquare wrapText="largest"/>
-            <wp:docPr id="17" name="Image8" descr=""/>
+            <wp:docPr id="20" name="Image8" descr=""/>
             <wp:cNvGraphicFramePr>
               <a:graphicFrameLocks xmlns:a="http://schemas.openxmlformats.org/drawingml/2006/main" noChangeAspect="1"/>
             </wp:cNvGraphicFramePr>
@@ -1734,13 +2177,13 @@
               <a:graphicData uri="http://schemas.openxmlformats.org/drawingml/2006/picture">
                 <pic:pic xmlns:pic="http://schemas.openxmlformats.org/drawingml/2006/picture">
                   <pic:nvPicPr>
-                    <pic:cNvPr id="17" name="Image8" descr=""/>
+                    <pic:cNvPr id="20" name="Image8" descr=""/>
                     <pic:cNvPicPr>
                       <a:picLocks noChangeAspect="1" noChangeArrowheads="1"/>
                     </pic:cNvPicPr>
                   </pic:nvPicPr>
                   <pic:blipFill>
-                    <a:blip r:embed="rId9"/>
+                    <a:blip r:embed="rId12"/>
                     <a:stretch>
                       <a:fillRect/>
                     </a:stretch>
@@ -1771,7 +2214,7 @@
             <wp:extent cx="1586865" cy="2767965"/>
             <wp:effectExtent l="0" t="0" r="0" b="0"/>
             <wp:wrapSquare wrapText="largest"/>
-            <wp:docPr id="18" name="Image9" descr=""/>
+            <wp:docPr id="21" name="Image9" descr=""/>
             <wp:cNvGraphicFramePr>
               <a:graphicFrameLocks xmlns:a="http://schemas.openxmlformats.org/drawingml/2006/main" noChangeAspect="1"/>
             </wp:cNvGraphicFramePr>
@@ -1779,13 +2222,13 @@
               <a:graphicData uri="http://schemas.openxmlformats.org/drawingml/2006/picture">
                 <pic:pic xmlns:pic="http://schemas.openxmlformats.org/drawingml/2006/picture">
                   <pic:nvPicPr>
-                    <pic:cNvPr id="18" name="Image9" descr=""/>
+                    <pic:cNvPr id="21" name="Image9" descr=""/>
                     <pic:cNvPicPr>
                       <a:picLocks noChangeAspect="1" noChangeArrowheads="1"/>
                     </pic:cNvPicPr>
                   </pic:nvPicPr>
                   <pic:blipFill>
-                    <a:blip r:embed="rId10"/>
+                    <a:blip r:embed="rId13"/>
                     <a:stretch>
                       <a:fillRect/>
                     </a:stretch>
@@ -1860,10 +2303,10 @@
                 <wp:positionV relativeFrom="paragraph">
                   <wp:posOffset>160020</wp:posOffset>
                 </wp:positionV>
-                <wp:extent cx="423545" cy="203835"/>
+                <wp:extent cx="424180" cy="204470"/>
                 <wp:effectExtent l="0" t="0" r="0" b="0"/>
                 <wp:wrapNone/>
-                <wp:docPr id="19" name="Shape1_14"/>
+                <wp:docPr id="22" name="Shape1_14"/>
                 <a:graphic xmlns:a="http://schemas.openxmlformats.org/drawingml/2006/main">
                   <a:graphicData uri="http://schemas.microsoft.com/office/word/2010/wordprocessingShape">
                     <wps:wsp>
@@ -1871,7 +2314,7 @@
                       <wps:spPr>
                         <a:xfrm>
                           <a:off x="0" y="0"/>
-                          <a:ext cx="423000" cy="203040"/>
+                          <a:ext cx="423720" cy="203760"/>
                         </a:xfrm>
                         <a:custGeom>
                           <a:avLst/>
@@ -1944,10 +2387,10 @@
                 <wp:positionV relativeFrom="paragraph">
                   <wp:posOffset>165735</wp:posOffset>
                 </wp:positionV>
-                <wp:extent cx="423545" cy="203835"/>
+                <wp:extent cx="424180" cy="204470"/>
                 <wp:effectExtent l="0" t="0" r="0" b="0"/>
                 <wp:wrapNone/>
-                <wp:docPr id="20" name="Shape1_15"/>
+                <wp:docPr id="23" name="Shape1_15"/>
                 <a:graphic xmlns:a="http://schemas.openxmlformats.org/drawingml/2006/main">
                   <a:graphicData uri="http://schemas.microsoft.com/office/word/2010/wordprocessingShape">
                     <wps:wsp>
@@ -1955,7 +2398,7 @@
                       <wps:spPr>
                         <a:xfrm>
                           <a:off x="0" y="0"/>
-                          <a:ext cx="423000" cy="203040"/>
+                          <a:ext cx="423720" cy="203760"/>
                         </a:xfrm>
                         <a:custGeom>
                           <a:avLst/>
@@ -2236,7 +2679,7 @@
             <wp:extent cx="1753235" cy="3295650"/>
             <wp:effectExtent l="0" t="0" r="0" b="0"/>
             <wp:wrapSquare wrapText="largest"/>
-            <wp:docPr id="21" name="Image10" descr=""/>
+            <wp:docPr id="24" name="Image10" descr=""/>
             <wp:cNvGraphicFramePr>
               <a:graphicFrameLocks xmlns:a="http://schemas.openxmlformats.org/drawingml/2006/main" noChangeAspect="1"/>
             </wp:cNvGraphicFramePr>
@@ -2244,13 +2687,13 @@
               <a:graphicData uri="http://schemas.openxmlformats.org/drawingml/2006/picture">
                 <pic:pic xmlns:pic="http://schemas.openxmlformats.org/drawingml/2006/picture">
                   <pic:nvPicPr>
-                    <pic:cNvPr id="21" name="Image10" descr=""/>
+                    <pic:cNvPr id="24" name="Image10" descr=""/>
                     <pic:cNvPicPr>
                       <a:picLocks noChangeAspect="1" noChangeArrowheads="1"/>
                     </pic:cNvPicPr>
                   </pic:nvPicPr>
                   <pic:blipFill>
-                    <a:blip r:embed="rId11"/>
+                    <a:blip r:embed="rId14"/>
                     <a:stretch>
                       <a:fillRect/>
                     </a:stretch>
@@ -2281,7 +2724,7 @@
             <wp:extent cx="1899920" cy="3735070"/>
             <wp:effectExtent l="0" t="0" r="0" b="0"/>
             <wp:wrapSquare wrapText="largest"/>
-            <wp:docPr id="22" name="Image11" descr=""/>
+            <wp:docPr id="25" name="Image11" descr=""/>
             <wp:cNvGraphicFramePr>
               <a:graphicFrameLocks xmlns:a="http://schemas.openxmlformats.org/drawingml/2006/main" noChangeAspect="1"/>
             </wp:cNvGraphicFramePr>
@@ -2289,13 +2732,13 @@
               <a:graphicData uri="http://schemas.openxmlformats.org/drawingml/2006/picture">
                 <pic:pic xmlns:pic="http://schemas.openxmlformats.org/drawingml/2006/picture">
                   <pic:nvPicPr>
-                    <pic:cNvPr id="22" name="Image11" descr=""/>
+                    <pic:cNvPr id="25" name="Image11" descr=""/>
                     <pic:cNvPicPr>
                       <a:picLocks noChangeAspect="1" noChangeArrowheads="1"/>
                     </pic:cNvPicPr>
                   </pic:nvPicPr>
                   <pic:blipFill>
-                    <a:blip r:embed="rId12"/>
+                    <a:blip r:embed="rId15"/>
                     <a:stretch>
                       <a:fillRect/>
                     </a:stretch>
@@ -2326,7 +2769,7 @@
             <wp:extent cx="1510030" cy="3672840"/>
             <wp:effectExtent l="0" t="0" r="0" b="0"/>
             <wp:wrapSquare wrapText="largest"/>
-            <wp:docPr id="23" name="Image12" descr=""/>
+            <wp:docPr id="26" name="Image12" descr=""/>
             <wp:cNvGraphicFramePr>
               <a:graphicFrameLocks xmlns:a="http://schemas.openxmlformats.org/drawingml/2006/main" noChangeAspect="1"/>
             </wp:cNvGraphicFramePr>
@@ -2334,13 +2777,13 @@
               <a:graphicData uri="http://schemas.openxmlformats.org/drawingml/2006/picture">
                 <pic:pic xmlns:pic="http://schemas.openxmlformats.org/drawingml/2006/picture">
                   <pic:nvPicPr>
-                    <pic:cNvPr id="23" name="Image12" descr=""/>
+                    <pic:cNvPr id="26" name="Image12" descr=""/>
                     <pic:cNvPicPr>
                       <a:picLocks noChangeAspect="1" noChangeArrowheads="1"/>
                     </pic:cNvPicPr>
                   </pic:nvPicPr>
                   <pic:blipFill>
-                    <a:blip r:embed="rId13"/>
+                    <a:blip r:embed="rId16"/>
                     <a:stretch>
                       <a:fillRect/>
                     </a:stretch>
@@ -2460,10 +2903,10 @@
                 <wp:positionV relativeFrom="paragraph">
                   <wp:posOffset>66040</wp:posOffset>
                 </wp:positionV>
-                <wp:extent cx="423545" cy="203835"/>
+                <wp:extent cx="424180" cy="204470"/>
                 <wp:effectExtent l="0" t="0" r="0" b="0"/>
                 <wp:wrapNone/>
-                <wp:docPr id="24" name="Shape1_5"/>
+                <wp:docPr id="27" name="Shape1_5"/>
                 <a:graphic xmlns:a="http://schemas.openxmlformats.org/drawingml/2006/main">
                   <a:graphicData uri="http://schemas.microsoft.com/office/word/2010/wordprocessingShape">
                     <wps:wsp>
@@ -2471,7 +2914,7 @@
                       <wps:spPr>
                         <a:xfrm>
                           <a:off x="0" y="0"/>
-                          <a:ext cx="423000" cy="203040"/>
+                          <a:ext cx="423720" cy="203760"/>
                         </a:xfrm>
                         <a:custGeom>
                           <a:avLst/>
@@ -2544,10 +2987,10 @@
                 <wp:positionV relativeFrom="paragraph">
                   <wp:posOffset>170815</wp:posOffset>
                 </wp:positionV>
-                <wp:extent cx="423545" cy="203835"/>
+                <wp:extent cx="424180" cy="204470"/>
                 <wp:effectExtent l="0" t="0" r="0" b="0"/>
                 <wp:wrapNone/>
-                <wp:docPr id="25" name="Shape1_6"/>
+                <wp:docPr id="28" name="Shape1_6"/>
                 <a:graphic xmlns:a="http://schemas.openxmlformats.org/drawingml/2006/main">
                   <a:graphicData uri="http://schemas.microsoft.com/office/word/2010/wordprocessingShape">
                     <wps:wsp>
@@ -2555,7 +2998,7 @@
                       <wps:spPr>
                         <a:xfrm>
                           <a:off x="0" y="0"/>
-                          <a:ext cx="423000" cy="203040"/>
+                          <a:ext cx="423720" cy="203760"/>
                         </a:xfrm>
                         <a:custGeom>
                           <a:avLst/>
@@ -2628,10 +3071,10 @@
                 <wp:positionV relativeFrom="paragraph">
                   <wp:posOffset>27940</wp:posOffset>
                 </wp:positionV>
-                <wp:extent cx="423545" cy="203835"/>
+                <wp:extent cx="424180" cy="204470"/>
                 <wp:effectExtent l="0" t="0" r="0" b="0"/>
                 <wp:wrapNone/>
-                <wp:docPr id="26" name="Shape1_19"/>
+                <wp:docPr id="29" name="Shape1_19"/>
                 <a:graphic xmlns:a="http://schemas.openxmlformats.org/drawingml/2006/main">
                   <a:graphicData uri="http://schemas.microsoft.com/office/word/2010/wordprocessingShape">
                     <wps:wsp>
@@ -2639,7 +3082,7 @@
                       <wps:spPr>
                         <a:xfrm>
                           <a:off x="0" y="0"/>
-                          <a:ext cx="423000" cy="203040"/>
+                          <a:ext cx="423720" cy="203760"/>
                         </a:xfrm>
                         <a:custGeom>
                           <a:avLst/>
@@ -2839,7 +3282,7 @@
             <wp:extent cx="1825625" cy="3157855"/>
             <wp:effectExtent l="0" t="0" r="0" b="0"/>
             <wp:wrapSquare wrapText="largest"/>
-            <wp:docPr id="27" name="Image13" descr=""/>
+            <wp:docPr id="30" name="Image13" descr=""/>
             <wp:cNvGraphicFramePr>
               <a:graphicFrameLocks xmlns:a="http://schemas.openxmlformats.org/drawingml/2006/main" noChangeAspect="1"/>
             </wp:cNvGraphicFramePr>
@@ -2847,13 +3290,13 @@
               <a:graphicData uri="http://schemas.openxmlformats.org/drawingml/2006/picture">
                 <pic:pic xmlns:pic="http://schemas.openxmlformats.org/drawingml/2006/picture">
                   <pic:nvPicPr>
-                    <pic:cNvPr id="27" name="Image13" descr=""/>
+                    <pic:cNvPr id="30" name="Image13" descr=""/>
                     <pic:cNvPicPr>
                       <a:picLocks noChangeAspect="1" noChangeArrowheads="1"/>
                     </pic:cNvPicPr>
                   </pic:nvPicPr>
                   <pic:blipFill>
-                    <a:blip r:embed="rId14"/>
+                    <a:blip r:embed="rId17"/>
                     <a:stretch>
                       <a:fillRect/>
                     </a:stretch>
@@ -2884,7 +3327,7 @@
             <wp:extent cx="1805940" cy="3158490"/>
             <wp:effectExtent l="0" t="0" r="0" b="0"/>
             <wp:wrapSquare wrapText="largest"/>
-            <wp:docPr id="28" name="Image14" descr=""/>
+            <wp:docPr id="31" name="Image14" descr=""/>
             <wp:cNvGraphicFramePr>
               <a:graphicFrameLocks xmlns:a="http://schemas.openxmlformats.org/drawingml/2006/main" noChangeAspect="1"/>
             </wp:cNvGraphicFramePr>
@@ -2892,13 +3335,13 @@
               <a:graphicData uri="http://schemas.openxmlformats.org/drawingml/2006/picture">
                 <pic:pic xmlns:pic="http://schemas.openxmlformats.org/drawingml/2006/picture">
                   <pic:nvPicPr>
-                    <pic:cNvPr id="28" name="Image14" descr=""/>
+                    <pic:cNvPr id="31" name="Image14" descr=""/>
                     <pic:cNvPicPr>
                       <a:picLocks noChangeAspect="1" noChangeArrowheads="1"/>
                     </pic:cNvPicPr>
                   </pic:nvPicPr>
                   <pic:blipFill>
-                    <a:blip r:embed="rId15"/>
+                    <a:blip r:embed="rId18"/>
                     <a:stretch>
                       <a:fillRect/>
                     </a:stretch>
@@ -2938,7 +3381,7 @@
             <wp:extent cx="1766570" cy="3154045"/>
             <wp:effectExtent l="0" t="0" r="0" b="0"/>
             <wp:wrapSquare wrapText="largest"/>
-            <wp:docPr id="29" name="Image15" descr=""/>
+            <wp:docPr id="32" name="Image15" descr=""/>
             <wp:cNvGraphicFramePr>
               <a:graphicFrameLocks xmlns:a="http://schemas.openxmlformats.org/drawingml/2006/main" noChangeAspect="1"/>
             </wp:cNvGraphicFramePr>
@@ -2946,13 +3389,13 @@
               <a:graphicData uri="http://schemas.openxmlformats.org/drawingml/2006/picture">
                 <pic:pic xmlns:pic="http://schemas.openxmlformats.org/drawingml/2006/picture">
                   <pic:nvPicPr>
-                    <pic:cNvPr id="29" name="Image15" descr=""/>
+                    <pic:cNvPr id="32" name="Image15" descr=""/>
                     <pic:cNvPicPr>
                       <a:picLocks noChangeAspect="1" noChangeArrowheads="1"/>
                     </pic:cNvPicPr>
                   </pic:nvPicPr>
                   <pic:blipFill>
-                    <a:blip r:embed="rId16"/>
+                    <a:blip r:embed="rId19"/>
                     <a:stretch>
                       <a:fillRect/>
                     </a:stretch>
@@ -3045,10 +3488,10 @@
                 <wp:positionV relativeFrom="paragraph">
                   <wp:posOffset>8255</wp:posOffset>
                 </wp:positionV>
-                <wp:extent cx="423545" cy="203835"/>
+                <wp:extent cx="424180" cy="204470"/>
                 <wp:effectExtent l="0" t="0" r="0" b="0"/>
                 <wp:wrapNone/>
-                <wp:docPr id="30" name="Shape1_8"/>
+                <wp:docPr id="33" name="Shape1_8"/>
                 <a:graphic xmlns:a="http://schemas.openxmlformats.org/drawingml/2006/main">
                   <a:graphicData uri="http://schemas.microsoft.com/office/word/2010/wordprocessingShape">
                     <wps:wsp>
@@ -3056,7 +3499,7 @@
                       <wps:spPr>
                         <a:xfrm>
                           <a:off x="0" y="0"/>
-                          <a:ext cx="423000" cy="203040"/>
+                          <a:ext cx="423720" cy="203760"/>
                         </a:xfrm>
                         <a:custGeom>
                           <a:avLst/>
@@ -3129,10 +3572,10 @@
                 <wp:positionV relativeFrom="paragraph">
                   <wp:posOffset>34925</wp:posOffset>
                 </wp:positionV>
-                <wp:extent cx="423545" cy="203835"/>
+                <wp:extent cx="424180" cy="204470"/>
                 <wp:effectExtent l="0" t="0" r="0" b="0"/>
                 <wp:wrapNone/>
-                <wp:docPr id="31" name="Shape1_16"/>
+                <wp:docPr id="34" name="Shape1_16"/>
                 <a:graphic xmlns:a="http://schemas.openxmlformats.org/drawingml/2006/main">
                   <a:graphicData uri="http://schemas.microsoft.com/office/word/2010/wordprocessingShape">
                     <wps:wsp>
@@ -3140,7 +3583,7 @@
                       <wps:spPr>
                         <a:xfrm>
                           <a:off x="0" y="0"/>
-                          <a:ext cx="423000" cy="203040"/>
+                          <a:ext cx="423720" cy="203760"/>
                         </a:xfrm>
                         <a:custGeom>
                           <a:avLst/>
@@ -3222,10 +3665,10 @@
                 <wp:positionV relativeFrom="paragraph">
                   <wp:posOffset>16510</wp:posOffset>
                 </wp:positionV>
-                <wp:extent cx="424815" cy="204470"/>
+                <wp:extent cx="425450" cy="205105"/>
                 <wp:effectExtent l="0" t="0" r="0" b="0"/>
                 <wp:wrapNone/>
-                <wp:docPr id="32" name="Shape1_7"/>
+                <wp:docPr id="35" name="Shape1_7"/>
                 <a:graphic xmlns:a="http://schemas.openxmlformats.org/drawingml/2006/main">
                   <a:graphicData uri="http://schemas.microsoft.com/office/word/2010/wordprocessingShape">
                     <wps:wsp>
@@ -3233,7 +3676,7 @@
                       <wps:spPr>
                         <a:xfrm>
                           <a:off x="0" y="0"/>
-                          <a:ext cx="424080" cy="203760"/>
+                          <a:ext cx="424800" cy="204480"/>
                         </a:xfrm>
                         <a:custGeom>
                           <a:avLst/>
@@ -3442,7 +3885,7 @@
             <wp:extent cx="1994535" cy="3729355"/>
             <wp:effectExtent l="0" t="0" r="0" b="0"/>
             <wp:wrapSquare wrapText="largest"/>
-            <wp:docPr id="33" name="Image16" descr=""/>
+            <wp:docPr id="36" name="Image16" descr=""/>
             <wp:cNvGraphicFramePr>
               <a:graphicFrameLocks xmlns:a="http://schemas.openxmlformats.org/drawingml/2006/main" noChangeAspect="1"/>
             </wp:cNvGraphicFramePr>
@@ -3450,13 +3893,13 @@
               <a:graphicData uri="http://schemas.openxmlformats.org/drawingml/2006/picture">
                 <pic:pic xmlns:pic="http://schemas.openxmlformats.org/drawingml/2006/picture">
                   <pic:nvPicPr>
-                    <pic:cNvPr id="33" name="Image16" descr=""/>
+                    <pic:cNvPr id="36" name="Image16" descr=""/>
                     <pic:cNvPicPr>
                       <a:picLocks noChangeAspect="1" noChangeArrowheads="1"/>
                     </pic:cNvPicPr>
                   </pic:nvPicPr>
                   <pic:blipFill>
-                    <a:blip r:embed="rId17"/>
+                    <a:blip r:embed="rId20"/>
                     <a:stretch>
                       <a:fillRect/>
                     </a:stretch>
@@ -3487,7 +3930,7 @@
             <wp:extent cx="1915795" cy="3752850"/>
             <wp:effectExtent l="0" t="0" r="0" b="0"/>
             <wp:wrapSquare wrapText="largest"/>
-            <wp:docPr id="34" name="Image17" descr=""/>
+            <wp:docPr id="37" name="Image17" descr=""/>
             <wp:cNvGraphicFramePr>
               <a:graphicFrameLocks xmlns:a="http://schemas.openxmlformats.org/drawingml/2006/main" noChangeAspect="1"/>
             </wp:cNvGraphicFramePr>
@@ -3495,13 +3938,13 @@
               <a:graphicData uri="http://schemas.openxmlformats.org/drawingml/2006/picture">
                 <pic:pic xmlns:pic="http://schemas.openxmlformats.org/drawingml/2006/picture">
                   <pic:nvPicPr>
-                    <pic:cNvPr id="34" name="Image17" descr=""/>
+                    <pic:cNvPr id="37" name="Image17" descr=""/>
                     <pic:cNvPicPr>
                       <a:picLocks noChangeAspect="1" noChangeArrowheads="1"/>
                     </pic:cNvPicPr>
                   </pic:nvPicPr>
                   <pic:blipFill>
-                    <a:blip r:embed="rId18"/>
+                    <a:blip r:embed="rId21"/>
                     <a:stretch>
                       <a:fillRect/>
                     </a:stretch>
@@ -3541,7 +3984,7 @@
             <wp:extent cx="1824990" cy="3695700"/>
             <wp:effectExtent l="0" t="0" r="0" b="0"/>
             <wp:wrapSquare wrapText="largest"/>
-            <wp:docPr id="35" name="Image18" descr=""/>
+            <wp:docPr id="38" name="Image18" descr=""/>
             <wp:cNvGraphicFramePr>
               <a:graphicFrameLocks xmlns:a="http://schemas.openxmlformats.org/drawingml/2006/main" noChangeAspect="1"/>
             </wp:cNvGraphicFramePr>
@@ -3549,13 +3992,13 @@
               <a:graphicData uri="http://schemas.openxmlformats.org/drawingml/2006/picture">
                 <pic:pic xmlns:pic="http://schemas.openxmlformats.org/drawingml/2006/picture">
                   <pic:nvPicPr>
-                    <pic:cNvPr id="35" name="Image18" descr=""/>
+                    <pic:cNvPr id="38" name="Image18" descr=""/>
                     <pic:cNvPicPr>
                       <a:picLocks noChangeAspect="1" noChangeArrowheads="1"/>
                     </pic:cNvPicPr>
                   </pic:nvPicPr>
                   <pic:blipFill>
-                    <a:blip r:embed="rId19"/>
+                    <a:blip r:embed="rId22"/>
                     <a:stretch>
                       <a:fillRect/>
                     </a:stretch>
@@ -3639,10 +4082,10 @@
                 <wp:positionV relativeFrom="paragraph">
                   <wp:posOffset>8255</wp:posOffset>
                 </wp:positionV>
-                <wp:extent cx="423545" cy="203835"/>
+                <wp:extent cx="424180" cy="204470"/>
                 <wp:effectExtent l="0" t="0" r="0" b="0"/>
                 <wp:wrapNone/>
-                <wp:docPr id="36" name="Shape1_17"/>
+                <wp:docPr id="39" name="Shape1_17"/>
                 <a:graphic xmlns:a="http://schemas.openxmlformats.org/drawingml/2006/main">
                   <a:graphicData uri="http://schemas.microsoft.com/office/word/2010/wordprocessingShape">
                     <wps:wsp>
@@ -3650,7 +4093,7 @@
                       <wps:spPr>
                         <a:xfrm>
                           <a:off x="0" y="0"/>
-                          <a:ext cx="423000" cy="203040"/>
+                          <a:ext cx="423720" cy="203760"/>
                         </a:xfrm>
                         <a:custGeom>
                           <a:avLst/>
@@ -3723,10 +4166,10 @@
                 <wp:positionV relativeFrom="paragraph">
                   <wp:posOffset>128905</wp:posOffset>
                 </wp:positionV>
-                <wp:extent cx="423545" cy="203835"/>
+                <wp:extent cx="424180" cy="204470"/>
                 <wp:effectExtent l="0" t="0" r="0" b="0"/>
                 <wp:wrapNone/>
-                <wp:docPr id="37" name="Shape1_18"/>
+                <wp:docPr id="40" name="Shape1_18"/>
                 <a:graphic xmlns:a="http://schemas.openxmlformats.org/drawingml/2006/main">
                   <a:graphicData uri="http://schemas.microsoft.com/office/word/2010/wordprocessingShape">
                     <wps:wsp>
@@ -3734,7 +4177,7 @@
                       <wps:spPr>
                         <a:xfrm>
                           <a:off x="0" y="0"/>
-                          <a:ext cx="423000" cy="203040"/>
+                          <a:ext cx="423720" cy="203760"/>
                         </a:xfrm>
                         <a:custGeom>
                           <a:avLst/>
@@ -3825,10 +4268,10 @@
                 <wp:positionV relativeFrom="paragraph">
                   <wp:posOffset>3175</wp:posOffset>
                 </wp:positionV>
-                <wp:extent cx="423545" cy="203835"/>
+                <wp:extent cx="424180" cy="204470"/>
                 <wp:effectExtent l="0" t="0" r="0" b="0"/>
                 <wp:wrapNone/>
-                <wp:docPr id="38" name="Shape1_9"/>
+                <wp:docPr id="41" name="Shape1_9"/>
                 <a:graphic xmlns:a="http://schemas.openxmlformats.org/drawingml/2006/main">
                   <a:graphicData uri="http://schemas.microsoft.com/office/word/2010/wordprocessingShape">
                     <wps:wsp>
@@ -3836,7 +4279,7 @@
                       <wps:spPr>
                         <a:xfrm>
                           <a:off x="0" y="0"/>
-                          <a:ext cx="423000" cy="203040"/>
+                          <a:ext cx="423720" cy="203760"/>
                         </a:xfrm>
                         <a:custGeom>
                           <a:avLst/>
@@ -3909,10 +4352,10 @@
                 <wp:positionV relativeFrom="paragraph">
                   <wp:posOffset>33020</wp:posOffset>
                 </wp:positionV>
-                <wp:extent cx="424815" cy="204470"/>
+                <wp:extent cx="425450" cy="205105"/>
                 <wp:effectExtent l="0" t="0" r="0" b="0"/>
                 <wp:wrapNone/>
-                <wp:docPr id="39" name="Shape1_10"/>
+                <wp:docPr id="42" name="Shape1_10"/>
                 <a:graphic xmlns:a="http://schemas.openxmlformats.org/drawingml/2006/main">
                   <a:graphicData uri="http://schemas.microsoft.com/office/word/2010/wordprocessingShape">
                     <wps:wsp>
@@ -3920,7 +4363,7 @@
                       <wps:spPr>
                         <a:xfrm>
                           <a:off x="0" y="0"/>
-                          <a:ext cx="424080" cy="203760"/>
+                          <a:ext cx="424800" cy="204480"/>
                         </a:xfrm>
                         <a:custGeom>
                           <a:avLst/>

</xml_diff>